<commit_message>
Update documentation of Linear Regression in dot docx
</commit_message>
<xml_diff>
--- a/Comprendiendo el algoritmo de regresion lineal.docx
+++ b/Comprendiendo el algoritmo de regresion lineal.docx
@@ -383,12 +383,12 @@
           <wp:inline distB="114300" distT="114300" distL="114300" distR="114300">
             <wp:extent cx="3890494" cy="2824163"/>
             <wp:effectExtent b="0" l="0" r="0" t="0"/>
-            <wp:docPr id="1" name="image1.png"/>
+            <wp:docPr id="2" name="image5.png"/>
             <a:graphic>
               <a:graphicData uri="http://schemas.openxmlformats.org/drawingml/2006/picture">
                 <pic:pic>
                   <pic:nvPicPr>
-                    <pic:cNvPr id="0" name="image1.png"/>
+                    <pic:cNvPr id="0" name="image5.png"/>
                     <pic:cNvPicPr preferRelativeResize="0"/>
                   </pic:nvPicPr>
                   <pic:blipFill>
@@ -787,19 +787,1839 @@
       </w:pPr>
       <w:r>
         <w:rPr>
-          <w:rtl w:val="0"/>
-        </w:rPr>
-      </w:r>
-    </w:p>
-    <w:p>
-      <w:pPr>
-        <w:ind w:left="0" w:firstLine="0"/>
-        <w:rPr/>
-      </w:pPr>
-      <w:r>
-        <w:rPr>
-          <w:rtl w:val="0"/>
-        </w:rPr>
+          <w:b w:val="1"/>
+          <w:rtl w:val="0"/>
+        </w:rPr>
+        <w:t xml:space="preserve">Coclusion:</w:t>
+      </w:r>
+      <w:r>
+        <w:rPr>
+          <w:rtl w:val="0"/>
+        </w:rPr>
+        <w:t xml:space="preserve"> Mientras mas trabajadores contratan, menos tiempo se demorara el tiempo de construccion. Y mientras menos trabajadores, mas tiempo se demorara el tiempo.</w:t>
+      </w:r>
+    </w:p>
+    <w:p>
+      <w:pPr>
+        <w:ind w:left="0" w:firstLine="0"/>
+        <w:rPr/>
+      </w:pPr>
+      <w:r>
+        <w:rPr>
+          <w:rtl w:val="0"/>
+        </w:rPr>
+      </w:r>
+    </w:p>
+    <w:p>
+      <w:pPr>
+        <w:ind w:left="0" w:firstLine="0"/>
+        <w:rPr/>
+      </w:pPr>
+      <w:r>
+        <w:rPr>
+          <w:rtl w:val="0"/>
+        </w:rPr>
+        <w:t xml:space="preserve">X y Y tienen una relacion inversa, que es lo contrario a una relacion directa…</w:t>
+      </w:r>
+    </w:p>
+    <w:p>
+      <w:pPr>
+        <w:ind w:left="0" w:firstLine="0"/>
+        <w:rPr/>
+      </w:pPr>
+      <w:r>
+        <w:rPr>
+          <w:rtl w:val="0"/>
+        </w:rPr>
+      </w:r>
+    </w:p>
+    <w:p>
+      <w:pPr>
+        <w:ind w:left="0" w:firstLine="0"/>
+        <w:rPr/>
+      </w:pPr>
+      <w:r>
+        <w:rPr>
+          <w:rtl w:val="0"/>
+        </w:rPr>
+      </w:r>
+    </w:p>
+    <w:p>
+      <w:pPr>
+        <w:ind w:left="0" w:firstLine="0"/>
+        <w:rPr>
+          <w:b w:val="1"/>
+          <w:sz w:val="26"/>
+          <w:szCs w:val="26"/>
+        </w:rPr>
+      </w:pPr>
+      <w:r>
+        <w:rPr>
+          <w:b w:val="1"/>
+          <w:sz w:val="26"/>
+          <w:szCs w:val="26"/>
+          <w:rtl w:val="0"/>
+        </w:rPr>
+        <w:t xml:space="preserve">Ejemplo:</w:t>
+      </w:r>
+    </w:p>
+    <w:p>
+      <w:pPr>
+        <w:ind w:left="0" w:firstLine="0"/>
+        <w:rPr>
+          <w:b w:val="1"/>
+          <w:sz w:val="26"/>
+          <w:szCs w:val="26"/>
+        </w:rPr>
+      </w:pPr>
+      <w:r>
+        <w:rPr>
+          <w:rtl w:val="0"/>
+        </w:rPr>
+      </w:r>
+    </w:p>
+    <w:p>
+      <w:pPr>
+        <w:ind w:left="0" w:firstLine="0"/>
+        <w:rPr/>
+      </w:pPr>
+      <w:r>
+        <w:rPr>
+          <w:rtl w:val="0"/>
+        </w:rPr>
+        <w:t xml:space="preserve">Predecir la nota de un alumno, en función a la cantidad de horas a la semana que estudio. Tenemos de muestra seis (6) alumnos:</w:t>
+      </w:r>
+    </w:p>
+    <w:p>
+      <w:pPr>
+        <w:ind w:left="0" w:firstLine="0"/>
+        <w:rPr/>
+      </w:pPr>
+      <w:r>
+        <w:rPr>
+          <w:rtl w:val="0"/>
+        </w:rPr>
+      </w:r>
+    </w:p>
+    <w:tbl>
+      <w:tblPr>
+        <w:tblStyle w:val="Table1"/>
+        <w:tblW w:w="2535.0" w:type="dxa"/>
+        <w:jc w:val="left"/>
+        <w:tblInd w:w="100.0" w:type="pct"/>
+        <w:tblBorders>
+          <w:top w:color="000000" w:space="0" w:sz="8" w:val="single"/>
+          <w:left w:color="000000" w:space="0" w:sz="8" w:val="single"/>
+          <w:bottom w:color="000000" w:space="0" w:sz="8" w:val="single"/>
+          <w:right w:color="000000" w:space="0" w:sz="8" w:val="single"/>
+          <w:insideH w:color="000000" w:space="0" w:sz="8" w:val="single"/>
+          <w:insideV w:color="000000" w:space="0" w:sz="8" w:val="single"/>
+        </w:tblBorders>
+        <w:tblLayout w:type="fixed"/>
+        <w:tblLook w:val="0600"/>
+      </w:tblPr>
+      <w:tblGrid>
+        <w:gridCol w:w="1440"/>
+        <w:gridCol w:w="1095"/>
+        <w:tblGridChange w:id="0">
+          <w:tblGrid>
+            <w:gridCol w:w="1440"/>
+            <w:gridCol w:w="1095"/>
+          </w:tblGrid>
+        </w:tblGridChange>
+      </w:tblGrid>
+      <w:tr>
+        <w:tc>
+          <w:tcPr>
+            <w:shd w:fill="auto" w:val="clear"/>
+            <w:tcMar>
+              <w:top w:w="100.0" w:type="dxa"/>
+              <w:left w:w="100.0" w:type="dxa"/>
+              <w:bottom w:w="100.0" w:type="dxa"/>
+              <w:right w:w="100.0" w:type="dxa"/>
+            </w:tcMar>
+            <w:vAlign w:val="top"/>
+          </w:tcPr>
+          <w:p>
+            <w:pPr>
+              <w:keepNext w:val="0"/>
+              <w:keepLines w:val="0"/>
+              <w:widowControl w:val="0"/>
+              <w:pBdr>
+                <w:top w:space="0" w:sz="0" w:val="nil"/>
+                <w:left w:space="0" w:sz="0" w:val="nil"/>
+                <w:bottom w:space="0" w:sz="0" w:val="nil"/>
+                <w:right w:space="0" w:sz="0" w:val="nil"/>
+                <w:between w:space="0" w:sz="0" w:val="nil"/>
+              </w:pBdr>
+              <w:shd w:fill="auto" w:val="clear"/>
+              <w:spacing w:after="0" w:before="0" w:line="240" w:lineRule="auto"/>
+              <w:ind w:left="0" w:right="0" w:firstLine="0"/>
+              <w:jc w:val="center"/>
+              <w:rPr>
+                <w:b w:val="1"/>
+              </w:rPr>
+            </w:pPr>
+            <w:r>
+              <w:rPr>
+                <w:b w:val="1"/>
+                <w:rtl w:val="0"/>
+              </w:rPr>
+              <w:t xml:space="preserve">Hrs de estudio (X)</w:t>
+            </w:r>
+          </w:p>
+        </w:tc>
+        <w:tc>
+          <w:tcPr>
+            <w:shd w:fill="auto" w:val="clear"/>
+            <w:tcMar>
+              <w:top w:w="100.0" w:type="dxa"/>
+              <w:left w:w="100.0" w:type="dxa"/>
+              <w:bottom w:w="100.0" w:type="dxa"/>
+              <w:right w:w="100.0" w:type="dxa"/>
+            </w:tcMar>
+            <w:vAlign w:val="top"/>
+          </w:tcPr>
+          <w:p>
+            <w:pPr>
+              <w:keepNext w:val="0"/>
+              <w:keepLines w:val="0"/>
+              <w:widowControl w:val="0"/>
+              <w:pBdr>
+                <w:top w:space="0" w:sz="0" w:val="nil"/>
+                <w:left w:space="0" w:sz="0" w:val="nil"/>
+                <w:bottom w:space="0" w:sz="0" w:val="nil"/>
+                <w:right w:space="0" w:sz="0" w:val="nil"/>
+                <w:between w:space="0" w:sz="0" w:val="nil"/>
+              </w:pBdr>
+              <w:shd w:fill="auto" w:val="clear"/>
+              <w:spacing w:after="0" w:before="0" w:line="240" w:lineRule="auto"/>
+              <w:ind w:left="0" w:right="0" w:firstLine="0"/>
+              <w:jc w:val="center"/>
+              <w:rPr>
+                <w:b w:val="1"/>
+              </w:rPr>
+            </w:pPr>
+            <w:r>
+              <w:rPr>
+                <w:b w:val="1"/>
+                <w:rtl w:val="0"/>
+              </w:rPr>
+              <w:t xml:space="preserve">Nota (Y)</w:t>
+            </w:r>
+          </w:p>
+        </w:tc>
+      </w:tr>
+      <w:tr>
+        <w:tc>
+          <w:tcPr>
+            <w:shd w:fill="auto" w:val="clear"/>
+            <w:tcMar>
+              <w:top w:w="100.0" w:type="dxa"/>
+              <w:left w:w="100.0" w:type="dxa"/>
+              <w:bottom w:w="100.0" w:type="dxa"/>
+              <w:right w:w="100.0" w:type="dxa"/>
+            </w:tcMar>
+            <w:vAlign w:val="top"/>
+          </w:tcPr>
+          <w:p>
+            <w:pPr>
+              <w:keepNext w:val="0"/>
+              <w:keepLines w:val="0"/>
+              <w:widowControl w:val="0"/>
+              <w:pBdr>
+                <w:top w:space="0" w:sz="0" w:val="nil"/>
+                <w:left w:space="0" w:sz="0" w:val="nil"/>
+                <w:bottom w:space="0" w:sz="0" w:val="nil"/>
+                <w:right w:space="0" w:sz="0" w:val="nil"/>
+                <w:between w:space="0" w:sz="0" w:val="nil"/>
+              </w:pBdr>
+              <w:shd w:fill="auto" w:val="clear"/>
+              <w:spacing w:after="0" w:before="0" w:line="240" w:lineRule="auto"/>
+              <w:ind w:left="0" w:right="0" w:firstLine="0"/>
+              <w:jc w:val="center"/>
+              <w:rPr/>
+            </w:pPr>
+            <w:r>
+              <w:rPr>
+                <w:rtl w:val="0"/>
+              </w:rPr>
+              <w:t xml:space="preserve">3</w:t>
+            </w:r>
+          </w:p>
+        </w:tc>
+        <w:tc>
+          <w:tcPr>
+            <w:shd w:fill="auto" w:val="clear"/>
+            <w:tcMar>
+              <w:top w:w="100.0" w:type="dxa"/>
+              <w:left w:w="100.0" w:type="dxa"/>
+              <w:bottom w:w="100.0" w:type="dxa"/>
+              <w:right w:w="100.0" w:type="dxa"/>
+            </w:tcMar>
+            <w:vAlign w:val="top"/>
+          </w:tcPr>
+          <w:p>
+            <w:pPr>
+              <w:keepNext w:val="0"/>
+              <w:keepLines w:val="0"/>
+              <w:widowControl w:val="0"/>
+              <w:pBdr>
+                <w:top w:space="0" w:sz="0" w:val="nil"/>
+                <w:left w:space="0" w:sz="0" w:val="nil"/>
+                <w:bottom w:space="0" w:sz="0" w:val="nil"/>
+                <w:right w:space="0" w:sz="0" w:val="nil"/>
+                <w:between w:space="0" w:sz="0" w:val="nil"/>
+              </w:pBdr>
+              <w:shd w:fill="auto" w:val="clear"/>
+              <w:spacing w:after="0" w:before="0" w:line="240" w:lineRule="auto"/>
+              <w:ind w:left="0" w:right="0" w:firstLine="0"/>
+              <w:jc w:val="center"/>
+              <w:rPr/>
+            </w:pPr>
+            <w:r>
+              <w:rPr>
+                <w:rtl w:val="0"/>
+              </w:rPr>
+              <w:t xml:space="preserve">8</w:t>
+            </w:r>
+          </w:p>
+        </w:tc>
+      </w:tr>
+      <w:tr>
+        <w:tc>
+          <w:tcPr>
+            <w:shd w:fill="auto" w:val="clear"/>
+            <w:tcMar>
+              <w:top w:w="100.0" w:type="dxa"/>
+              <w:left w:w="100.0" w:type="dxa"/>
+              <w:bottom w:w="100.0" w:type="dxa"/>
+              <w:right w:w="100.0" w:type="dxa"/>
+            </w:tcMar>
+            <w:vAlign w:val="top"/>
+          </w:tcPr>
+          <w:p>
+            <w:pPr>
+              <w:keepNext w:val="0"/>
+              <w:keepLines w:val="0"/>
+              <w:widowControl w:val="0"/>
+              <w:pBdr>
+                <w:top w:space="0" w:sz="0" w:val="nil"/>
+                <w:left w:space="0" w:sz="0" w:val="nil"/>
+                <w:bottom w:space="0" w:sz="0" w:val="nil"/>
+                <w:right w:space="0" w:sz="0" w:val="nil"/>
+                <w:between w:space="0" w:sz="0" w:val="nil"/>
+              </w:pBdr>
+              <w:shd w:fill="auto" w:val="clear"/>
+              <w:spacing w:after="0" w:before="0" w:line="240" w:lineRule="auto"/>
+              <w:ind w:left="0" w:right="0" w:firstLine="0"/>
+              <w:jc w:val="center"/>
+              <w:rPr/>
+            </w:pPr>
+            <w:r>
+              <w:rPr>
+                <w:rtl w:val="0"/>
+              </w:rPr>
+              <w:t xml:space="preserve">6</w:t>
+            </w:r>
+          </w:p>
+        </w:tc>
+        <w:tc>
+          <w:tcPr>
+            <w:shd w:fill="auto" w:val="clear"/>
+            <w:tcMar>
+              <w:top w:w="100.0" w:type="dxa"/>
+              <w:left w:w="100.0" w:type="dxa"/>
+              <w:bottom w:w="100.0" w:type="dxa"/>
+              <w:right w:w="100.0" w:type="dxa"/>
+            </w:tcMar>
+            <w:vAlign w:val="top"/>
+          </w:tcPr>
+          <w:p>
+            <w:pPr>
+              <w:keepNext w:val="0"/>
+              <w:keepLines w:val="0"/>
+              <w:widowControl w:val="0"/>
+              <w:pBdr>
+                <w:top w:space="0" w:sz="0" w:val="nil"/>
+                <w:left w:space="0" w:sz="0" w:val="nil"/>
+                <w:bottom w:space="0" w:sz="0" w:val="nil"/>
+                <w:right w:space="0" w:sz="0" w:val="nil"/>
+                <w:between w:space="0" w:sz="0" w:val="nil"/>
+              </w:pBdr>
+              <w:shd w:fill="auto" w:val="clear"/>
+              <w:spacing w:after="0" w:before="0" w:line="240" w:lineRule="auto"/>
+              <w:ind w:left="0" w:right="0" w:firstLine="0"/>
+              <w:jc w:val="center"/>
+              <w:rPr/>
+            </w:pPr>
+            <w:r>
+              <w:rPr>
+                <w:rtl w:val="0"/>
+              </w:rPr>
+              <w:t xml:space="preserve">10</w:t>
+            </w:r>
+          </w:p>
+        </w:tc>
+      </w:tr>
+      <w:tr>
+        <w:tc>
+          <w:tcPr>
+            <w:shd w:fill="auto" w:val="clear"/>
+            <w:tcMar>
+              <w:top w:w="100.0" w:type="dxa"/>
+              <w:left w:w="100.0" w:type="dxa"/>
+              <w:bottom w:w="100.0" w:type="dxa"/>
+              <w:right w:w="100.0" w:type="dxa"/>
+            </w:tcMar>
+            <w:vAlign w:val="top"/>
+          </w:tcPr>
+          <w:p>
+            <w:pPr>
+              <w:keepNext w:val="0"/>
+              <w:keepLines w:val="0"/>
+              <w:widowControl w:val="0"/>
+              <w:pBdr>
+                <w:top w:space="0" w:sz="0" w:val="nil"/>
+                <w:left w:space="0" w:sz="0" w:val="nil"/>
+                <w:bottom w:space="0" w:sz="0" w:val="nil"/>
+                <w:right w:space="0" w:sz="0" w:val="nil"/>
+                <w:between w:space="0" w:sz="0" w:val="nil"/>
+              </w:pBdr>
+              <w:shd w:fill="auto" w:val="clear"/>
+              <w:spacing w:after="0" w:before="0" w:line="240" w:lineRule="auto"/>
+              <w:ind w:left="0" w:right="0" w:firstLine="0"/>
+              <w:jc w:val="center"/>
+              <w:rPr/>
+            </w:pPr>
+            <w:r>
+              <w:rPr>
+                <w:rtl w:val="0"/>
+              </w:rPr>
+              <w:t xml:space="preserve">8</w:t>
+            </w:r>
+          </w:p>
+        </w:tc>
+        <w:tc>
+          <w:tcPr>
+            <w:shd w:fill="auto" w:val="clear"/>
+            <w:tcMar>
+              <w:top w:w="100.0" w:type="dxa"/>
+              <w:left w:w="100.0" w:type="dxa"/>
+              <w:bottom w:w="100.0" w:type="dxa"/>
+              <w:right w:w="100.0" w:type="dxa"/>
+            </w:tcMar>
+            <w:vAlign w:val="top"/>
+          </w:tcPr>
+          <w:p>
+            <w:pPr>
+              <w:keepNext w:val="0"/>
+              <w:keepLines w:val="0"/>
+              <w:widowControl w:val="0"/>
+              <w:pBdr>
+                <w:top w:space="0" w:sz="0" w:val="nil"/>
+                <w:left w:space="0" w:sz="0" w:val="nil"/>
+                <w:bottom w:space="0" w:sz="0" w:val="nil"/>
+                <w:right w:space="0" w:sz="0" w:val="nil"/>
+                <w:between w:space="0" w:sz="0" w:val="nil"/>
+              </w:pBdr>
+              <w:shd w:fill="auto" w:val="clear"/>
+              <w:spacing w:after="0" w:before="0" w:line="240" w:lineRule="auto"/>
+              <w:ind w:left="0" w:right="0" w:firstLine="0"/>
+              <w:jc w:val="center"/>
+              <w:rPr/>
+            </w:pPr>
+            <w:r>
+              <w:rPr>
+                <w:rtl w:val="0"/>
+              </w:rPr>
+              <w:t xml:space="preserve">15</w:t>
+            </w:r>
+          </w:p>
+        </w:tc>
+      </w:tr>
+      <w:tr>
+        <w:tc>
+          <w:tcPr>
+            <w:shd w:fill="auto" w:val="clear"/>
+            <w:tcMar>
+              <w:top w:w="100.0" w:type="dxa"/>
+              <w:left w:w="100.0" w:type="dxa"/>
+              <w:bottom w:w="100.0" w:type="dxa"/>
+              <w:right w:w="100.0" w:type="dxa"/>
+            </w:tcMar>
+            <w:vAlign w:val="top"/>
+          </w:tcPr>
+          <w:p>
+            <w:pPr>
+              <w:keepNext w:val="0"/>
+              <w:keepLines w:val="0"/>
+              <w:widowControl w:val="0"/>
+              <w:pBdr>
+                <w:top w:space="0" w:sz="0" w:val="nil"/>
+                <w:left w:space="0" w:sz="0" w:val="nil"/>
+                <w:bottom w:space="0" w:sz="0" w:val="nil"/>
+                <w:right w:space="0" w:sz="0" w:val="nil"/>
+                <w:between w:space="0" w:sz="0" w:val="nil"/>
+              </w:pBdr>
+              <w:shd w:fill="auto" w:val="clear"/>
+              <w:spacing w:after="0" w:before="0" w:line="240" w:lineRule="auto"/>
+              <w:ind w:left="0" w:right="0" w:firstLine="0"/>
+              <w:jc w:val="center"/>
+              <w:rPr/>
+            </w:pPr>
+            <w:r>
+              <w:rPr>
+                <w:rtl w:val="0"/>
+              </w:rPr>
+              <w:t xml:space="preserve">2</w:t>
+            </w:r>
+          </w:p>
+        </w:tc>
+        <w:tc>
+          <w:tcPr>
+            <w:shd w:fill="auto" w:val="clear"/>
+            <w:tcMar>
+              <w:top w:w="100.0" w:type="dxa"/>
+              <w:left w:w="100.0" w:type="dxa"/>
+              <w:bottom w:w="100.0" w:type="dxa"/>
+              <w:right w:w="100.0" w:type="dxa"/>
+            </w:tcMar>
+            <w:vAlign w:val="top"/>
+          </w:tcPr>
+          <w:p>
+            <w:pPr>
+              <w:keepNext w:val="0"/>
+              <w:keepLines w:val="0"/>
+              <w:widowControl w:val="0"/>
+              <w:pBdr>
+                <w:top w:space="0" w:sz="0" w:val="nil"/>
+                <w:left w:space="0" w:sz="0" w:val="nil"/>
+                <w:bottom w:space="0" w:sz="0" w:val="nil"/>
+                <w:right w:space="0" w:sz="0" w:val="nil"/>
+                <w:between w:space="0" w:sz="0" w:val="nil"/>
+              </w:pBdr>
+              <w:shd w:fill="auto" w:val="clear"/>
+              <w:spacing w:after="0" w:before="0" w:line="240" w:lineRule="auto"/>
+              <w:ind w:left="0" w:right="0" w:firstLine="0"/>
+              <w:jc w:val="center"/>
+              <w:rPr/>
+            </w:pPr>
+            <w:r>
+              <w:rPr>
+                <w:rtl w:val="0"/>
+              </w:rPr>
+              <w:t xml:space="preserve">8</w:t>
+            </w:r>
+          </w:p>
+        </w:tc>
+      </w:tr>
+      <w:tr>
+        <w:tc>
+          <w:tcPr>
+            <w:shd w:fill="auto" w:val="clear"/>
+            <w:tcMar>
+              <w:top w:w="100.0" w:type="dxa"/>
+              <w:left w:w="100.0" w:type="dxa"/>
+              <w:bottom w:w="100.0" w:type="dxa"/>
+              <w:right w:w="100.0" w:type="dxa"/>
+            </w:tcMar>
+            <w:vAlign w:val="top"/>
+          </w:tcPr>
+          <w:p>
+            <w:pPr>
+              <w:keepNext w:val="0"/>
+              <w:keepLines w:val="0"/>
+              <w:widowControl w:val="0"/>
+              <w:pBdr>
+                <w:top w:space="0" w:sz="0" w:val="nil"/>
+                <w:left w:space="0" w:sz="0" w:val="nil"/>
+                <w:bottom w:space="0" w:sz="0" w:val="nil"/>
+                <w:right w:space="0" w:sz="0" w:val="nil"/>
+                <w:between w:space="0" w:sz="0" w:val="nil"/>
+              </w:pBdr>
+              <w:shd w:fill="auto" w:val="clear"/>
+              <w:spacing w:after="0" w:before="0" w:line="240" w:lineRule="auto"/>
+              <w:ind w:left="0" w:right="0" w:firstLine="0"/>
+              <w:jc w:val="center"/>
+              <w:rPr/>
+            </w:pPr>
+            <w:r>
+              <w:rPr>
+                <w:rtl w:val="0"/>
+              </w:rPr>
+              <w:t xml:space="preserve">1</w:t>
+            </w:r>
+          </w:p>
+        </w:tc>
+        <w:tc>
+          <w:tcPr>
+            <w:shd w:fill="auto" w:val="clear"/>
+            <w:tcMar>
+              <w:top w:w="100.0" w:type="dxa"/>
+              <w:left w:w="100.0" w:type="dxa"/>
+              <w:bottom w:w="100.0" w:type="dxa"/>
+              <w:right w:w="100.0" w:type="dxa"/>
+            </w:tcMar>
+            <w:vAlign w:val="top"/>
+          </w:tcPr>
+          <w:p>
+            <w:pPr>
+              <w:keepNext w:val="0"/>
+              <w:keepLines w:val="0"/>
+              <w:widowControl w:val="0"/>
+              <w:pBdr>
+                <w:top w:space="0" w:sz="0" w:val="nil"/>
+                <w:left w:space="0" w:sz="0" w:val="nil"/>
+                <w:bottom w:space="0" w:sz="0" w:val="nil"/>
+                <w:right w:space="0" w:sz="0" w:val="nil"/>
+                <w:between w:space="0" w:sz="0" w:val="nil"/>
+              </w:pBdr>
+              <w:shd w:fill="auto" w:val="clear"/>
+              <w:spacing w:after="0" w:before="0" w:line="240" w:lineRule="auto"/>
+              <w:ind w:left="0" w:right="0" w:firstLine="0"/>
+              <w:jc w:val="center"/>
+              <w:rPr/>
+            </w:pPr>
+            <w:r>
+              <w:rPr>
+                <w:rtl w:val="0"/>
+              </w:rPr>
+              <w:t xml:space="preserve">5</w:t>
+            </w:r>
+          </w:p>
+        </w:tc>
+      </w:tr>
+      <w:tr>
+        <w:tc>
+          <w:tcPr>
+            <w:shd w:fill="auto" w:val="clear"/>
+            <w:tcMar>
+              <w:top w:w="100.0" w:type="dxa"/>
+              <w:left w:w="100.0" w:type="dxa"/>
+              <w:bottom w:w="100.0" w:type="dxa"/>
+              <w:right w:w="100.0" w:type="dxa"/>
+            </w:tcMar>
+            <w:vAlign w:val="top"/>
+          </w:tcPr>
+          <w:p>
+            <w:pPr>
+              <w:keepNext w:val="0"/>
+              <w:keepLines w:val="0"/>
+              <w:widowControl w:val="0"/>
+              <w:pBdr>
+                <w:top w:space="0" w:sz="0" w:val="nil"/>
+                <w:left w:space="0" w:sz="0" w:val="nil"/>
+                <w:bottom w:space="0" w:sz="0" w:val="nil"/>
+                <w:right w:space="0" w:sz="0" w:val="nil"/>
+                <w:between w:space="0" w:sz="0" w:val="nil"/>
+              </w:pBdr>
+              <w:shd w:fill="auto" w:val="clear"/>
+              <w:spacing w:after="0" w:before="0" w:line="240" w:lineRule="auto"/>
+              <w:ind w:left="0" w:right="0" w:firstLine="0"/>
+              <w:jc w:val="center"/>
+              <w:rPr/>
+            </w:pPr>
+            <w:r>
+              <w:rPr>
+                <w:rtl w:val="0"/>
+              </w:rPr>
+              <w:t xml:space="preserve">6</w:t>
+            </w:r>
+          </w:p>
+        </w:tc>
+        <w:tc>
+          <w:tcPr>
+            <w:shd w:fill="auto" w:val="clear"/>
+            <w:tcMar>
+              <w:top w:w="100.0" w:type="dxa"/>
+              <w:left w:w="100.0" w:type="dxa"/>
+              <w:bottom w:w="100.0" w:type="dxa"/>
+              <w:right w:w="100.0" w:type="dxa"/>
+            </w:tcMar>
+            <w:vAlign w:val="top"/>
+          </w:tcPr>
+          <w:p>
+            <w:pPr>
+              <w:keepNext w:val="0"/>
+              <w:keepLines w:val="0"/>
+              <w:widowControl w:val="0"/>
+              <w:pBdr>
+                <w:top w:space="0" w:sz="0" w:val="nil"/>
+                <w:left w:space="0" w:sz="0" w:val="nil"/>
+                <w:bottom w:space="0" w:sz="0" w:val="nil"/>
+                <w:right w:space="0" w:sz="0" w:val="nil"/>
+                <w:between w:space="0" w:sz="0" w:val="nil"/>
+              </w:pBdr>
+              <w:shd w:fill="auto" w:val="clear"/>
+              <w:spacing w:after="0" w:before="0" w:line="240" w:lineRule="auto"/>
+              <w:ind w:left="0" w:right="0" w:firstLine="0"/>
+              <w:jc w:val="center"/>
+              <w:rPr/>
+            </w:pPr>
+            <w:r>
+              <w:rPr>
+                <w:rtl w:val="0"/>
+              </w:rPr>
+              <w:t xml:space="preserve">12</w:t>
+            </w:r>
+          </w:p>
+        </w:tc>
+      </w:tr>
+    </w:tbl>
+    <w:p>
+      <w:pPr>
+        <w:ind w:left="0" w:firstLine="0"/>
+        <w:rPr/>
+      </w:pPr>
+      <w:r>
+        <w:rPr>
+          <w:rtl w:val="0"/>
+        </w:rPr>
+      </w:r>
+    </w:p>
+    <w:p>
+      <w:pPr>
+        <w:ind w:left="0" w:firstLine="0"/>
+        <w:rPr/>
+      </w:pPr>
+      <w:r>
+        <w:rPr>
+          <w:rtl w:val="0"/>
+        </w:rPr>
+      </w:r>
+    </w:p>
+    <w:p>
+      <w:pPr>
+        <w:ind w:left="0" w:firstLine="0"/>
+        <w:rPr/>
+      </w:pPr>
+      <w:r>
+        <w:rPr>
+          <w:rtl w:val="0"/>
+        </w:rPr>
+      </w:r>
+    </w:p>
+    <w:p>
+      <w:pPr>
+        <w:ind w:left="0" w:firstLine="0"/>
+        <w:rPr>
+          <w:b w:val="1"/>
+        </w:rPr>
+      </w:pPr>
+      <w:r>
+        <w:rPr>
+          <w:b w:val="1"/>
+          <w:sz w:val="28"/>
+          <w:szCs w:val="28"/>
+          <w:rtl w:val="0"/>
+        </w:rPr>
+        <w:t xml:space="preserve">IMPORTANTE: </w:t>
+      </w:r>
+      <w:r>
+        <w:rPr>
+          <w:rtl w:val="0"/>
+        </w:rPr>
+        <w:t xml:space="preserve">Lo ideal a realizar, es un </w:t>
+      </w:r>
+      <w:r>
+        <w:rPr>
+          <w:b w:val="1"/>
+          <w:rtl w:val="0"/>
+        </w:rPr>
+        <w:t xml:space="preserve">diagrama de dispersion, </w:t>
+      </w:r>
+      <w:r>
+        <w:rPr>
+          <w:rtl w:val="0"/>
+        </w:rPr>
+        <w:t xml:space="preserve">el mismo nos ayudara a ver la relacion entre las variables </w:t>
+      </w:r>
+      <w:r>
+        <w:rPr>
+          <w:b w:val="1"/>
+          <w:rtl w:val="0"/>
+        </w:rPr>
+        <w:t xml:space="preserve">X</w:t>
+      </w:r>
+      <w:r>
+        <w:rPr>
+          <w:rtl w:val="0"/>
+        </w:rPr>
+        <w:t xml:space="preserve"> y </w:t>
+      </w:r>
+      <w:r>
+        <w:rPr>
+          <w:b w:val="1"/>
+          <w:rtl w:val="0"/>
+        </w:rPr>
+        <w:t xml:space="preserve">Y.</w:t>
+      </w:r>
+    </w:p>
+    <w:p>
+      <w:pPr>
+        <w:ind w:left="0" w:firstLine="0"/>
+        <w:rPr>
+          <w:b w:val="1"/>
+        </w:rPr>
+      </w:pPr>
+      <w:r>
+        <w:rPr>
+          <w:rtl w:val="0"/>
+        </w:rPr>
+      </w:r>
+    </w:p>
+    <w:p>
+      <w:pPr>
+        <w:ind w:left="0" w:firstLine="0"/>
+        <w:rPr/>
+      </w:pPr>
+      <w:r>
+        <w:rPr>
+          <w:b w:val="1"/>
+          <w:rtl w:val="0"/>
+        </w:rPr>
+        <w:t xml:space="preserve">El Diagrama de dispersión, </w:t>
+      </w:r>
+      <w:r>
+        <w:rPr>
+          <w:rtl w:val="0"/>
+        </w:rPr>
+        <w:t xml:space="preserve">no es mas que graficar ambas variables en un plano cartesiano, mediante puntos de coordenadas.</w:t>
+      </w:r>
+    </w:p>
+    <w:p>
+      <w:pPr>
+        <w:ind w:left="0" w:firstLine="0"/>
+        <w:rPr/>
+      </w:pPr>
+      <w:r>
+        <w:rPr>
+          <w:rtl w:val="0"/>
+        </w:rPr>
+      </w:r>
+    </w:p>
+    <w:p>
+      <w:pPr>
+        <w:ind w:left="0" w:firstLine="0"/>
+        <w:rPr/>
+      </w:pPr>
+      <w:r>
+        <w:rPr>
+          <w:rtl w:val="0"/>
+        </w:rPr>
+        <w:t xml:space="preserve">X &lt;- horas de estudio, explicativa</w:t>
+      </w:r>
+    </w:p>
+    <w:p>
+      <w:pPr>
+        <w:ind w:left="0" w:firstLine="0"/>
+        <w:rPr/>
+      </w:pPr>
+      <w:r>
+        <w:rPr>
+          <w:rtl w:val="0"/>
+        </w:rPr>
+        <w:t xml:space="preserve">Y &lt;- nota, a predecir</w:t>
+      </w:r>
+    </w:p>
+    <w:p>
+      <w:pPr>
+        <w:ind w:left="0" w:firstLine="0"/>
+        <w:rPr/>
+      </w:pPr>
+      <w:r>
+        <w:rPr>
+          <w:rtl w:val="0"/>
+        </w:rPr>
+      </w:r>
+    </w:p>
+    <w:p>
+      <w:pPr>
+        <w:ind w:left="0" w:firstLine="0"/>
+        <w:rPr/>
+      </w:pPr>
+      <w:r>
+        <w:rPr>
+          <w:rtl w:val="0"/>
+        </w:rPr>
+        <w:t xml:space="preserve">Se establece una </w:t>
+      </w:r>
+      <w:r>
+        <w:rPr>
+          <w:b w:val="1"/>
+          <w:rtl w:val="0"/>
+        </w:rPr>
+        <w:t xml:space="preserve">relación directa</w:t>
+      </w:r>
+      <w:r>
+        <w:rPr>
+          <w:rtl w:val="0"/>
+        </w:rPr>
+        <w:t xml:space="preserve">, ya que a medida que la X (horas de estudio) aumenta, entonces la Nota (Y), va aumentando de igual manera...</w:t>
+      </w:r>
+    </w:p>
+    <w:p>
+      <w:pPr>
+        <w:ind w:left="0" w:firstLine="0"/>
+        <w:rPr/>
+      </w:pPr>
+      <w:r>
+        <w:rPr>
+          <w:rtl w:val="0"/>
+        </w:rPr>
+      </w:r>
+    </w:p>
+    <w:p>
+      <w:pPr>
+        <w:ind w:left="0" w:firstLine="0"/>
+        <w:rPr/>
+      </w:pPr>
+      <w:r>
+        <w:rPr/>
+        <w:drawing>
+          <wp:inline distB="114300" distT="114300" distL="114300" distR="114300">
+            <wp:extent cx="5734050" cy="3200400"/>
+            <wp:effectExtent b="0" l="0" r="0" t="0"/>
+            <wp:docPr id="5" name="image4.png"/>
+            <a:graphic>
+              <a:graphicData uri="http://schemas.openxmlformats.org/drawingml/2006/picture">
+                <pic:pic>
+                  <pic:nvPicPr>
+                    <pic:cNvPr id="0" name="image4.png"/>
+                    <pic:cNvPicPr preferRelativeResize="0"/>
+                  </pic:nvPicPr>
+                  <pic:blipFill>
+                    <a:blip r:embed="rId7"/>
+                    <a:srcRect b="0" l="0" r="0" t="0"/>
+                    <a:stretch>
+                      <a:fillRect/>
+                    </a:stretch>
+                  </pic:blipFill>
+                  <pic:spPr>
+                    <a:xfrm>
+                      <a:off x="0" y="0"/>
+                      <a:ext cx="5734050" cy="3200400"/>
+                    </a:xfrm>
+                    <a:prstGeom prst="rect"/>
+                    <a:ln/>
+                  </pic:spPr>
+                </pic:pic>
+              </a:graphicData>
+            </a:graphic>
+          </wp:inline>
+        </w:drawing>
+      </w:r>
+      <w:r>
+        <w:rPr>
+          <w:rtl w:val="0"/>
+        </w:rPr>
+      </w:r>
+    </w:p>
+    <w:p>
+      <w:pPr>
+        <w:ind w:left="0" w:firstLine="0"/>
+        <w:rPr/>
+      </w:pPr>
+      <w:r>
+        <w:rPr>
+          <w:rtl w:val="0"/>
+        </w:rPr>
+      </w:r>
+    </w:p>
+    <w:p>
+      <w:pPr>
+        <w:ind w:left="0" w:firstLine="0"/>
+        <w:rPr/>
+      </w:pPr>
+      <w:r>
+        <w:rPr>
+          <w:rtl w:val="0"/>
+        </w:rPr>
+        <w:t xml:space="preserve">La tecnica de regresion lineal, consiste en modelar una linea recta que una los puntos; no existe una recta como tal que pase por cada punto, deberian estar alineados los puntos…</w:t>
+      </w:r>
+    </w:p>
+    <w:p>
+      <w:pPr>
+        <w:ind w:left="0" w:firstLine="0"/>
+        <w:rPr/>
+      </w:pPr>
+      <w:r>
+        <w:rPr>
+          <w:rtl w:val="0"/>
+        </w:rPr>
+      </w:r>
+    </w:p>
+    <w:p>
+      <w:pPr>
+        <w:ind w:left="0" w:firstLine="0"/>
+        <w:rPr>
+          <w:b w:val="1"/>
+        </w:rPr>
+      </w:pPr>
+      <w:r>
+        <w:rPr>
+          <w:rtl w:val="0"/>
+        </w:rPr>
+        <w:t xml:space="preserve">Podemos decir que se puede intentar graficar, una linea donde se abarque la mayor cantidad de puntos. </w:t>
+      </w:r>
+      <w:r>
+        <w:rPr>
+          <w:b w:val="1"/>
+          <w:rtl w:val="0"/>
+        </w:rPr>
+        <w:t xml:space="preserve">Existen infinitas rectas posibles que pasan cerca de los 6 puntos.</w:t>
+      </w:r>
+    </w:p>
+    <w:p>
+      <w:pPr>
+        <w:ind w:left="0" w:firstLine="0"/>
+        <w:rPr>
+          <w:b w:val="1"/>
+        </w:rPr>
+      </w:pPr>
+      <w:r>
+        <w:rPr>
+          <w:rtl w:val="0"/>
+        </w:rPr>
+      </w:r>
+    </w:p>
+    <w:p>
+      <w:pPr>
+        <w:ind w:left="0" w:firstLine="0"/>
+        <w:rPr>
+          <w:b w:val="1"/>
+        </w:rPr>
+      </w:pPr>
+      <w:r>
+        <w:rPr>
+          <w:rtl w:val="0"/>
+        </w:rPr>
+        <w:t xml:space="preserve">Pero como todo en la vida, existe una manera mas optima de hacerla, esta es la </w:t>
+      </w:r>
+      <w:r>
+        <w:rPr>
+          <w:b w:val="1"/>
+          <w:rtl w:val="0"/>
+        </w:rPr>
+        <w:t xml:space="preserve">Ecuacion Estimada o ÿ (</w:t>
+      </w:r>
+      <w:r>
+        <w:rPr>
+          <w:rtl w:val="0"/>
+        </w:rPr>
+        <w:t xml:space="preserve">y sombrero</w:t>
+      </w:r>
+      <w:r>
+        <w:rPr>
+          <w:b w:val="1"/>
+          <w:rtl w:val="0"/>
+        </w:rPr>
+        <w:t xml:space="preserve">)...</w:t>
+      </w:r>
+    </w:p>
+    <w:p>
+      <w:pPr>
+        <w:ind w:left="0" w:firstLine="0"/>
+        <w:rPr>
+          <w:b w:val="1"/>
+        </w:rPr>
+      </w:pPr>
+      <w:r>
+        <w:rPr>
+          <w:rtl w:val="0"/>
+        </w:rPr>
+      </w:r>
+    </w:p>
+    <w:p>
+      <w:pPr>
+        <w:ind w:left="0" w:firstLine="0"/>
+        <w:rPr/>
+      </w:pPr>
+      <w:r>
+        <w:rPr>
+          <w:rtl w:val="0"/>
+        </w:rPr>
+        <w:t xml:space="preserve">La Ecuacion para sacar la linea recta, mediante la ecuación estimada:</w:t>
+      </w:r>
+    </w:p>
+    <w:p>
+      <w:pPr>
+        <w:ind w:left="0" w:firstLine="0"/>
+        <w:jc w:val="center"/>
+        <w:rPr/>
+      </w:pPr>
+      <w:r>
+        <w:rPr/>
+        <w:drawing>
+          <wp:inline distB="114300" distT="114300" distL="114300" distR="114300">
+            <wp:extent cx="1479550" cy="373701"/>
+            <wp:effectExtent b="0" l="0" r="0" t="0"/>
+            <wp:docPr id="4" name="image1.png"/>
+            <a:graphic>
+              <a:graphicData uri="http://schemas.openxmlformats.org/drawingml/2006/picture">
+                <pic:pic>
+                  <pic:nvPicPr>
+                    <pic:cNvPr id="0" name="image1.png"/>
+                    <pic:cNvPicPr preferRelativeResize="0"/>
+                  </pic:nvPicPr>
+                  <pic:blipFill>
+                    <a:blip r:embed="rId8"/>
+                    <a:srcRect b="0" l="0" r="0" t="0"/>
+                    <a:stretch>
+                      <a:fillRect/>
+                    </a:stretch>
+                  </pic:blipFill>
+                  <pic:spPr>
+                    <a:xfrm>
+                      <a:off x="0" y="0"/>
+                      <a:ext cx="1479550" cy="373701"/>
+                    </a:xfrm>
+                    <a:prstGeom prst="rect"/>
+                    <a:ln/>
+                  </pic:spPr>
+                </pic:pic>
+              </a:graphicData>
+            </a:graphic>
+          </wp:inline>
+        </w:drawing>
+      </w:r>
+      <w:r>
+        <w:rPr>
+          <w:rtl w:val="0"/>
+        </w:rPr>
+      </w:r>
+    </w:p>
+    <w:p>
+      <w:pPr>
+        <w:ind w:left="0" w:firstLine="0"/>
+        <w:jc w:val="left"/>
+        <w:rPr/>
+      </w:pPr>
+      <w:r>
+        <w:rPr>
+          <w:sz w:val="30"/>
+          <w:szCs w:val="30"/>
+          <w:rtl w:val="0"/>
+        </w:rPr>
+        <w:t xml:space="preserve">La mejor recta,  </w:t>
+      </w:r>
+      <w:r>
+        <w:rPr>
+          <w:rtl w:val="0"/>
+        </w:rPr>
+        <w:t xml:space="preserve">se define como aquella que logra disminuir las distancias entre los puntos y la recta como tal que se modela… </w:t>
+      </w:r>
+    </w:p>
+    <w:p>
+      <w:pPr>
+        <w:ind w:left="0" w:firstLine="0"/>
+        <w:jc w:val="left"/>
+        <w:rPr/>
+      </w:pPr>
+      <w:r>
+        <w:rPr>
+          <w:rtl w:val="0"/>
+        </w:rPr>
+      </w:r>
+    </w:p>
+    <w:p>
+      <w:pPr>
+        <w:ind w:left="0" w:firstLine="0"/>
+        <w:jc w:val="left"/>
+        <w:rPr>
+          <w:b w:val="1"/>
+        </w:rPr>
+      </w:pPr>
+      <w:r>
+        <w:rPr>
+          <w:rtl w:val="0"/>
+        </w:rPr>
+        <w:t xml:space="preserve">La Ecuación estimada Y, se obtiene calculado los coeficientes b0 y b1 con el </w:t>
+      </w:r>
+      <w:r>
+        <w:rPr>
+          <w:b w:val="1"/>
+          <w:rtl w:val="0"/>
+        </w:rPr>
+        <w:t xml:space="preserve">metodo de minimos cuadrados…</w:t>
+      </w:r>
+    </w:p>
+    <w:p>
+      <w:pPr>
+        <w:ind w:left="0" w:firstLine="0"/>
+        <w:jc w:val="left"/>
+        <w:rPr>
+          <w:b w:val="1"/>
+        </w:rPr>
+      </w:pPr>
+      <w:r>
+        <w:rPr>
+          <w:rtl w:val="0"/>
+        </w:rPr>
+      </w:r>
+    </w:p>
+    <w:p>
+      <w:pPr>
+        <w:ind w:left="0" w:firstLine="0"/>
+        <w:jc w:val="left"/>
+        <w:rPr/>
+      </w:pPr>
+      <w:r>
+        <w:rPr>
+          <w:rtl w:val="0"/>
+        </w:rPr>
+        <w:t xml:space="preserve">Pero quienes son los coeficientes b0 y b1? quienes son estas constantes ???</w:t>
+      </w:r>
+    </w:p>
+    <w:p>
+      <w:pPr>
+        <w:ind w:left="0" w:firstLine="0"/>
+        <w:jc w:val="left"/>
+        <w:rPr/>
+      </w:pPr>
+      <w:r>
+        <w:rPr>
+          <w:rtl w:val="0"/>
+        </w:rPr>
+        <w:t xml:space="preserve"> </w:t>
+      </w:r>
+    </w:p>
+    <w:p>
+      <w:pPr>
+        <w:ind w:left="0" w:firstLine="0"/>
+        <w:jc w:val="left"/>
+        <w:rPr/>
+      </w:pPr>
+      <w:r>
+        <w:rPr>
+          <w:rtl w:val="0"/>
+        </w:rPr>
+        <w:t xml:space="preserve">b0 se llama intercepto</w:t>
+      </w:r>
+    </w:p>
+    <w:p>
+      <w:pPr>
+        <w:ind w:left="0" w:firstLine="0"/>
+        <w:jc w:val="left"/>
+        <w:rPr/>
+      </w:pPr>
+      <w:r>
+        <w:rPr>
+          <w:rtl w:val="0"/>
+        </w:rPr>
+        <w:t xml:space="preserve">b1 se llama pendiente</w:t>
+      </w:r>
+    </w:p>
+    <w:p>
+      <w:pPr>
+        <w:ind w:left="0" w:firstLine="0"/>
+        <w:jc w:val="left"/>
+        <w:rPr/>
+      </w:pPr>
+      <w:r>
+        <w:rPr>
+          <w:rtl w:val="0"/>
+        </w:rPr>
+      </w:r>
+    </w:p>
+    <w:p>
+      <w:pPr>
+        <w:ind w:left="0" w:firstLine="0"/>
+        <w:jc w:val="left"/>
+        <w:rPr/>
+      </w:pPr>
+      <w:r>
+        <w:rPr>
+          <w:rtl w:val="0"/>
+        </w:rPr>
+        <w:t xml:space="preserve">En la ecuacion de la recta lo conocemos mejor como:</w:t>
+      </w:r>
+    </w:p>
+    <w:p>
+      <w:pPr>
+        <w:ind w:left="0" w:firstLine="0"/>
+        <w:jc w:val="left"/>
+        <w:rPr>
+          <w:b w:val="1"/>
+        </w:rPr>
+      </w:pPr>
+      <w:r>
+        <w:rPr>
+          <w:b w:val="1"/>
+          <w:rtl w:val="0"/>
+        </w:rPr>
+        <w:t xml:space="preserve"> Y = b + mX</w:t>
+      </w:r>
+    </w:p>
+    <w:p>
+      <w:pPr>
+        <w:ind w:left="0" w:firstLine="0"/>
+        <w:jc w:val="left"/>
+        <w:rPr>
+          <w:b w:val="1"/>
+        </w:rPr>
+      </w:pPr>
+      <w:r>
+        <w:rPr>
+          <w:rtl w:val="0"/>
+        </w:rPr>
+      </w:r>
+    </w:p>
+    <w:p>
+      <w:pPr>
+        <w:ind w:left="0" w:firstLine="0"/>
+        <w:jc w:val="left"/>
+        <w:rPr/>
+      </w:pPr>
+      <w:r>
+        <w:rPr>
+          <w:rtl w:val="0"/>
+        </w:rPr>
+        <w:t xml:space="preserve">Donde b es el intercepto y m es la pendiente de la recta,</w:t>
+      </w:r>
+    </w:p>
+    <w:p>
+      <w:pPr>
+        <w:ind w:left="0" w:firstLine="0"/>
+        <w:jc w:val="left"/>
+        <w:rPr/>
+      </w:pPr>
+      <w:r>
+        <w:rPr>
+          <w:rtl w:val="0"/>
+        </w:rPr>
+      </w:r>
+    </w:p>
+    <w:p>
+      <w:pPr>
+        <w:ind w:left="0" w:firstLine="0"/>
+        <w:jc w:val="center"/>
+        <w:rPr>
+          <w:b w:val="1"/>
+        </w:rPr>
+      </w:pPr>
+      <w:r>
+        <w:rPr>
+          <w:rtl w:val="0"/>
+        </w:rPr>
+        <w:t xml:space="preserve">b0 o b, viene siendo el punto el cual donde la recta intercepta al eje </w:t>
+      </w:r>
+      <w:r>
+        <w:rPr>
+          <w:b w:val="1"/>
+          <w:rtl w:val="0"/>
+        </w:rPr>
+        <w:t xml:space="preserve">Y</w:t>
+      </w:r>
+      <w:r>
+        <w:rPr>
+          <w:b w:val="1"/>
+        </w:rPr>
+        <w:drawing>
+          <wp:inline distB="114300" distT="114300" distL="114300" distR="114300">
+            <wp:extent cx="3352806" cy="2121958"/>
+            <wp:effectExtent b="0" l="0" r="0" t="0"/>
+            <wp:docPr id="1" name="image3.png"/>
+            <a:graphic>
+              <a:graphicData uri="http://schemas.openxmlformats.org/drawingml/2006/picture">
+                <pic:pic>
+                  <pic:nvPicPr>
+                    <pic:cNvPr id="0" name="image3.png"/>
+                    <pic:cNvPicPr preferRelativeResize="0"/>
+                  </pic:nvPicPr>
+                  <pic:blipFill>
+                    <a:blip r:embed="rId9"/>
+                    <a:srcRect b="0" l="0" r="0" t="0"/>
+                    <a:stretch>
+                      <a:fillRect/>
+                    </a:stretch>
+                  </pic:blipFill>
+                  <pic:spPr>
+                    <a:xfrm>
+                      <a:off x="0" y="0"/>
+                      <a:ext cx="3352806" cy="2121958"/>
+                    </a:xfrm>
+                    <a:prstGeom prst="rect"/>
+                    <a:ln/>
+                  </pic:spPr>
+                </pic:pic>
+              </a:graphicData>
+            </a:graphic>
+          </wp:inline>
+        </w:drawing>
+      </w:r>
+      <w:r>
+        <w:rPr>
+          <w:rtl w:val="0"/>
+        </w:rPr>
+      </w:r>
+    </w:p>
+    <w:p>
+      <w:pPr>
+        <w:ind w:left="0" w:firstLine="0"/>
+        <w:jc w:val="left"/>
+        <w:rPr/>
+      </w:pPr>
+      <w:r>
+        <w:rPr>
+          <w:rtl w:val="0"/>
+        </w:rPr>
+        <w:t xml:space="preserve">Si la recta no da como esa, se alarga un poco mas, </w:t>
+      </w:r>
+    </w:p>
+    <w:p>
+      <w:pPr>
+        <w:ind w:left="0" w:firstLine="0"/>
+        <w:jc w:val="left"/>
+        <w:rPr/>
+      </w:pPr>
+      <w:r>
+        <w:rPr>
+          <w:rtl w:val="0"/>
+        </w:rPr>
+      </w:r>
+    </w:p>
+    <w:p>
+      <w:pPr>
+        <w:ind w:left="0" w:firstLine="0"/>
+        <w:jc w:val="left"/>
+        <w:rPr/>
+      </w:pPr>
+      <w:r>
+        <w:rPr>
+          <w:rtl w:val="0"/>
+        </w:rPr>
+        <w:t xml:space="preserve">Ahora bien la pendiente (m) o b1, indica la inclinacion de nuestra recta con respecto al eje horizontal (X). A mayor pendiente, mayor es su valor, y mas positiva, si la pendiente es hacia abajo, sera negativa, horizontal es 0 y vertical totalmente se conoce como asintota y es indeterminada.</w:t>
+      </w:r>
+    </w:p>
+    <w:p>
+      <w:pPr>
+        <w:ind w:left="0" w:firstLine="0"/>
+        <w:jc w:val="left"/>
+        <w:rPr/>
+      </w:pPr>
+      <w:r>
+        <w:rPr>
+          <w:rtl w:val="0"/>
+        </w:rPr>
+      </w:r>
+    </w:p>
+    <w:p>
+      <w:pPr>
+        <w:ind w:left="0" w:firstLine="0"/>
+        <w:jc w:val="left"/>
+        <w:rPr/>
+      </w:pPr>
+      <w:r>
+        <w:rPr>
+          <w:rtl w:val="0"/>
+        </w:rPr>
+      </w:r>
+    </w:p>
+    <w:p>
+      <w:pPr>
+        <w:ind w:left="0" w:firstLine="0"/>
+        <w:jc w:val="left"/>
+        <w:rPr/>
+      </w:pPr>
+      <w:r>
+        <w:rPr>
+          <w:rtl w:val="0"/>
+        </w:rPr>
+      </w:r>
+    </w:p>
+    <w:p>
+      <w:pPr>
+        <w:ind w:left="0" w:firstLine="0"/>
+        <w:jc w:val="left"/>
+        <w:rPr/>
+      </w:pPr>
+      <w:r>
+        <w:rPr>
+          <w:rtl w:val="0"/>
+        </w:rPr>
+      </w:r>
+    </w:p>
+    <w:p>
+      <w:pPr>
+        <w:ind w:left="0" w:firstLine="0"/>
+        <w:jc w:val="left"/>
+        <w:rPr/>
+      </w:pPr>
+      <w:r>
+        <w:rPr>
+          <w:rtl w:val="0"/>
+        </w:rPr>
+      </w:r>
+    </w:p>
+    <w:p>
+      <w:pPr>
+        <w:ind w:left="0" w:firstLine="0"/>
+        <w:jc w:val="left"/>
+        <w:rPr/>
+      </w:pPr>
+      <w:r>
+        <w:rPr>
+          <w:rtl w:val="0"/>
+        </w:rPr>
+      </w:r>
+    </w:p>
+    <w:p>
+      <w:pPr>
+        <w:ind w:left="0" w:firstLine="0"/>
+        <w:jc w:val="left"/>
+        <w:rPr/>
+      </w:pPr>
+      <w:r>
+        <w:rPr>
+          <w:rtl w:val="0"/>
+        </w:rPr>
+      </w:r>
+    </w:p>
+    <w:p>
+      <w:pPr>
+        <w:ind w:left="0" w:firstLine="0"/>
+        <w:jc w:val="left"/>
+        <w:rPr/>
+      </w:pPr>
+      <w:r>
+        <w:rPr>
+          <w:rtl w:val="0"/>
+        </w:rPr>
+      </w:r>
+    </w:p>
+    <w:p>
+      <w:pPr>
+        <w:ind w:left="0" w:firstLine="0"/>
+        <w:jc w:val="left"/>
+        <w:rPr/>
+      </w:pPr>
+      <w:r>
+        <w:rPr>
+          <w:rtl w:val="0"/>
+        </w:rPr>
+      </w:r>
+    </w:p>
+    <w:p>
+      <w:pPr>
+        <w:ind w:left="0" w:firstLine="0"/>
+        <w:jc w:val="left"/>
+        <w:rPr/>
+      </w:pPr>
+      <w:r>
+        <w:rPr>
+          <w:rtl w:val="0"/>
+        </w:rPr>
+      </w:r>
+    </w:p>
+    <w:p>
+      <w:pPr>
+        <w:ind w:left="0" w:firstLine="0"/>
+        <w:jc w:val="left"/>
+        <w:rPr/>
+      </w:pPr>
+      <w:r>
+        <w:rPr>
+          <w:rtl w:val="0"/>
+        </w:rPr>
+      </w:r>
+    </w:p>
+    <w:p>
+      <w:pPr>
+        <w:ind w:left="0" w:firstLine="0"/>
+        <w:jc w:val="left"/>
+        <w:rPr/>
+      </w:pPr>
+      <w:r>
+        <w:rPr>
+          <w:rtl w:val="0"/>
+        </w:rPr>
+      </w:r>
+    </w:p>
+    <w:p>
+      <w:pPr>
+        <w:ind w:left="0" w:firstLine="0"/>
+        <w:jc w:val="left"/>
+        <w:rPr/>
+      </w:pPr>
+      <w:r>
+        <w:rPr>
+          <w:rtl w:val="0"/>
+        </w:rPr>
+        <w:t xml:space="preserve">En nuestra gráfica, la pendiente es positiva, escogemos en una distancia de 1 unidad, por ejemplo de</w:t>
+      </w:r>
+      <w:r>
+        <w:rPr>
+          <w:b w:val="1"/>
+          <w:rtl w:val="0"/>
+        </w:rPr>
+        <w:t xml:space="preserve"> 6 a 7, </w:t>
+      </w:r>
+      <w:r>
+        <w:rPr>
+          <w:rtl w:val="0"/>
+        </w:rPr>
+        <w:t xml:space="preserve">  cualquier numeros elegidos funciona, el triangulo formado, la altura del mismo, es decir el cateto opuesto, es la pendiente, se mide hasta donde llega en el eje Y, y se calcula la distancia entre los puntos, y esa es nuestra pendiente m (b1):</w:t>
+      </w:r>
+    </w:p>
+    <w:p>
+      <w:pPr>
+        <w:ind w:left="0" w:firstLine="0"/>
+        <w:jc w:val="left"/>
+        <w:rPr/>
+      </w:pPr>
+      <w:r>
+        <w:rPr>
+          <w:rtl w:val="0"/>
+        </w:rPr>
+      </w:r>
+    </w:p>
+    <w:p>
+      <w:pPr>
+        <w:ind w:left="0" w:firstLine="0"/>
+        <w:jc w:val="center"/>
+        <w:rPr/>
+      </w:pPr>
+      <w:r>
+        <w:rPr/>
+        <w:drawing>
+          <wp:inline distB="114300" distT="114300" distL="114300" distR="114300">
+            <wp:extent cx="3553883" cy="2131149"/>
+            <wp:effectExtent b="0" l="0" r="0" t="0"/>
+            <wp:docPr id="3" name="image2.png"/>
+            <a:graphic>
+              <a:graphicData uri="http://schemas.openxmlformats.org/drawingml/2006/picture">
+                <pic:pic>
+                  <pic:nvPicPr>
+                    <pic:cNvPr id="0" name="image2.png"/>
+                    <pic:cNvPicPr preferRelativeResize="0"/>
+                  </pic:nvPicPr>
+                  <pic:blipFill>
+                    <a:blip r:embed="rId10"/>
+                    <a:srcRect b="0" l="0" r="0" t="0"/>
+                    <a:stretch>
+                      <a:fillRect/>
+                    </a:stretch>
+                  </pic:blipFill>
+                  <pic:spPr>
+                    <a:xfrm>
+                      <a:off x="0" y="0"/>
+                      <a:ext cx="3553883" cy="2131149"/>
+                    </a:xfrm>
+                    <a:prstGeom prst="rect"/>
+                    <a:ln/>
+                  </pic:spPr>
+                </pic:pic>
+              </a:graphicData>
+            </a:graphic>
+          </wp:inline>
+        </w:drawing>
+      </w:r>
+      <w:r>
+        <w:rPr>
+          <w:rtl w:val="0"/>
+        </w:rPr>
+      </w:r>
+    </w:p>
+    <w:p>
+      <w:pPr>
+        <w:ind w:left="0" w:firstLine="0"/>
+        <w:jc w:val="left"/>
+        <w:rPr/>
+      </w:pPr>
+      <w:r>
+        <w:rPr>
+          <w:rtl w:val="0"/>
+        </w:rPr>
+        <w:t xml:space="preserve">La ecuacion estimada es:</w:t>
+      </w:r>
+    </w:p>
+    <w:p>
+      <w:pPr>
+        <w:ind w:left="0" w:firstLine="0"/>
+        <w:jc w:val="left"/>
+        <w:rPr/>
+      </w:pPr>
+      <w:r>
+        <w:rPr>
+          <w:rtl w:val="0"/>
+        </w:rPr>
+      </w:r>
+    </w:p>
+    <w:p>
+      <w:pPr>
+        <w:ind w:left="0" w:firstLine="0"/>
+        <w:jc w:val="left"/>
+        <w:rPr>
+          <w:b w:val="1"/>
+        </w:rPr>
+      </w:pPr>
+      <w:r>
+        <w:rPr>
+          <w:b w:val="1"/>
+          <w:rtl w:val="0"/>
+        </w:rPr>
+        <w:t xml:space="preserve">Y = 3.5 + 1.5X </w:t>
+      </w:r>
+    </w:p>
+    <w:p>
+      <w:pPr>
+        <w:ind w:left="0" w:firstLine="0"/>
+        <w:jc w:val="left"/>
+        <w:rPr>
+          <w:b w:val="1"/>
+        </w:rPr>
+      </w:pPr>
+      <w:r>
+        <w:rPr>
+          <w:rtl w:val="0"/>
+        </w:rPr>
+      </w:r>
+    </w:p>
+    <w:p>
+      <w:pPr>
+        <w:ind w:left="0" w:firstLine="0"/>
+        <w:jc w:val="left"/>
+        <w:rPr>
+          <w:b w:val="1"/>
+        </w:rPr>
+      </w:pPr>
+      <w:r>
+        <w:rPr>
+          <w:rtl w:val="0"/>
+        </w:rPr>
+        <w:t xml:space="preserve">Con este metodo, buscamos es estimar la variable Y utilizando esta ecuacion a partir de la </w:t>
+      </w:r>
+      <w:r>
+        <w:rPr>
+          <w:b w:val="1"/>
+          <w:rtl w:val="0"/>
+        </w:rPr>
+        <w:t xml:space="preserve">X.</w:t>
+      </w:r>
+    </w:p>
+    <w:p>
+      <w:pPr>
+        <w:ind w:left="0" w:firstLine="0"/>
+        <w:jc w:val="left"/>
+        <w:rPr>
+          <w:b w:val="1"/>
+        </w:rPr>
+      </w:pPr>
+      <w:r>
+        <w:rPr>
+          <w:rtl w:val="0"/>
+        </w:rPr>
+      </w:r>
+    </w:p>
+    <w:p>
+      <w:pPr>
+        <w:ind w:left="0" w:firstLine="0"/>
+        <w:jc w:val="left"/>
+        <w:rPr/>
+      </w:pPr>
+      <w:r>
+        <w:rPr>
+          <w:rtl w:val="0"/>
+        </w:rPr>
+        <w:t xml:space="preserve">Si estudia 0 hora = da 3.5 de nota</w:t>
+      </w:r>
+    </w:p>
+    <w:p>
+      <w:pPr>
+        <w:ind w:left="0" w:firstLine="0"/>
+        <w:jc w:val="left"/>
+        <w:rPr/>
+      </w:pPr>
+      <w:r>
+        <w:rPr>
+          <w:rtl w:val="0"/>
+        </w:rPr>
+        <w:t xml:space="preserve">Si estudia 1 hora = da 5 de nota</w:t>
+      </w:r>
+    </w:p>
+    <w:p>
+      <w:pPr>
+        <w:ind w:left="0" w:firstLine="0"/>
+        <w:jc w:val="left"/>
+        <w:rPr/>
+      </w:pPr>
+      <w:r>
+        <w:rPr>
+          <w:rtl w:val="0"/>
+        </w:rPr>
+        <w:t xml:space="preserve">Si estudia 2 horas = da 6.5 de nota</w:t>
+      </w:r>
+    </w:p>
+    <w:p>
+      <w:pPr>
+        <w:ind w:left="0" w:firstLine="0"/>
+        <w:jc w:val="left"/>
+        <w:rPr/>
+      </w:pPr>
+      <w:r>
+        <w:rPr>
+          <w:rtl w:val="0"/>
+        </w:rPr>
+        <w:t xml:space="preserve">Si estudia 4 horas = 9.5</w:t>
+      </w:r>
+    </w:p>
+    <w:p>
+      <w:pPr>
+        <w:ind w:left="0" w:firstLine="0"/>
+        <w:jc w:val="left"/>
+        <w:rPr/>
+      </w:pPr>
+      <w:r>
+        <w:rPr>
+          <w:rtl w:val="0"/>
+        </w:rPr>
+      </w:r>
+    </w:p>
+    <w:p>
+      <w:pPr>
+        <w:ind w:left="0" w:firstLine="0"/>
+        <w:jc w:val="left"/>
+        <w:rPr/>
+      </w:pPr>
+      <w:r>
+        <w:rPr>
+          <w:rtl w:val="0"/>
+        </w:rPr>
+        <w:t xml:space="preserve">Se nota un patron y es que la nota aumenta en 1.5, que es nuestra pendiente</w:t>
+      </w:r>
+    </w:p>
+    <w:p>
+      <w:pPr>
+        <w:ind w:left="0" w:firstLine="0"/>
+        <w:jc w:val="left"/>
+        <w:rPr/>
+      </w:pPr>
+      <w:r>
+        <w:rPr>
+          <w:rtl w:val="0"/>
+        </w:rPr>
+      </w:r>
+    </w:p>
+    <w:p>
+      <w:pPr>
+        <w:ind w:left="0" w:firstLine="0"/>
+        <w:jc w:val="center"/>
+        <w:rPr>
+          <w:b w:val="1"/>
+          <w:sz w:val="28"/>
+          <w:szCs w:val="28"/>
+        </w:rPr>
+      </w:pPr>
+      <w:r>
+        <w:rPr>
+          <w:b w:val="1"/>
+          <w:sz w:val="28"/>
+          <w:szCs w:val="28"/>
+          <w:rtl w:val="0"/>
+        </w:rPr>
+        <w:t xml:space="preserve">Conclusión: por cada hora adicional de estudio, la nota del alumno aumenta en 1.5 puntos</w:t>
       </w:r>
     </w:p>
     <w:sectPr>
@@ -1073,6 +2893,19 @@
       <w:sz w:val="30"/>
       <w:szCs w:val="30"/>
     </w:rPr>
+  </w:style>
+  <w:style w:type="table" w:styleId="Table1">
+    <w:basedOn w:val="TableNormal"/>
+    <w:tblPr>
+      <w:tblStyleRowBandSize w:val="1"/>
+      <w:tblStyleColBandSize w:val="1"/>
+      <w:tblCellMar>
+        <w:top w:w="100.0" w:type="dxa"/>
+        <w:left w:w="100.0" w:type="dxa"/>
+        <w:bottom w:w="100.0" w:type="dxa"/>
+        <w:right w:w="100.0" w:type="dxa"/>
+      </w:tblCellMar>
+    </w:tblPr>
   </w:style>
 </w:styles>
 </file>

</xml_diff>